<commit_message>
Resolvendo/Corrigindo exercícios com os alunos.
</commit_message>
<xml_diff>
--- a/estrutura-dicionarios/lista/Lista Dicionários.docx
+++ b/estrutura-dicionarios/lista/Lista Dicionários.docx
@@ -402,13 +402,99 @@
         <w:rPr>
           <w:lang w:val="pt-BR"/>
         </w:rPr>
-        <w:t>ue adicione em um dicionário, dados referentes à números e nomes de contatos de uma lista telefônica</w:t>
-      </w:r>
-      <w:r>
-        <w:rPr>
-          <w:lang w:val="pt-BR"/>
-        </w:rPr>
-        <w:t xml:space="preserve"> de forma que o número do telefone seja</w:t>
+        <w:t xml:space="preserve">ue adicione em um dicionário, dados referentes à </w:t>
+      </w:r>
+      <w:proofErr w:type="spellStart"/>
+      <w:r>
+        <w:rPr>
+          <w:lang w:val="pt-BR"/>
+        </w:rPr>
+        <w:t>n</w:t>
+      </w:r>
+      <w:r>
+        <w:rPr>
+          <w:lang w:val="pt-BR"/>
+        </w:rPr>
+        <w:t>ick</w:t>
+      </w:r>
+      <w:proofErr w:type="spellEnd"/>
+      <w:r>
+        <w:rPr>
+          <w:lang w:val="pt-BR"/>
+        </w:rPr>
+        <w:t xml:space="preserve"> </w:t>
+      </w:r>
+      <w:proofErr w:type="spellStart"/>
+      <w:r>
+        <w:rPr>
+          <w:lang w:val="pt-BR"/>
+        </w:rPr>
+        <w:t>names</w:t>
+      </w:r>
+      <w:proofErr w:type="spellEnd"/>
+      <w:r>
+        <w:rPr>
+          <w:lang w:val="pt-BR"/>
+        </w:rPr>
+        <w:t xml:space="preserve"> e </w:t>
+      </w:r>
+      <w:r>
+        <w:rPr>
+          <w:lang w:val="pt-BR"/>
+        </w:rPr>
+        <w:t>senhas</w:t>
+      </w:r>
+      <w:r>
+        <w:rPr>
+          <w:lang w:val="pt-BR"/>
+        </w:rPr>
+        <w:t xml:space="preserve"> de contatos de uma lista </w:t>
+      </w:r>
+      <w:r>
+        <w:rPr>
+          <w:lang w:val="pt-BR"/>
+        </w:rPr>
+        <w:t xml:space="preserve">de forma que o </w:t>
+      </w:r>
+      <w:proofErr w:type="spellStart"/>
+      <w:r>
+        <w:rPr>
+          <w:lang w:val="pt-BR"/>
+        </w:rPr>
+        <w:t>nick</w:t>
+      </w:r>
+      <w:proofErr w:type="spellEnd"/>
+      <w:r>
+        <w:rPr>
+          <w:lang w:val="pt-BR"/>
+        </w:rPr>
+        <w:t xml:space="preserve"> </w:t>
+      </w:r>
+      <w:proofErr w:type="spellStart"/>
+      <w:r>
+        <w:rPr>
+          <w:lang w:val="pt-BR"/>
+        </w:rPr>
+        <w:t>name</w:t>
+      </w:r>
+      <w:proofErr w:type="spellEnd"/>
+      <w:r>
+        <w:rPr>
+          <w:lang w:val="pt-BR"/>
+        </w:rPr>
+        <w:t xml:space="preserve"> do </w:t>
+      </w:r>
+      <w:r>
+        <w:rPr>
+          <w:lang w:val="pt-BR"/>
+        </w:rPr>
+        <w:t>usuário</w:t>
+      </w:r>
+      <w:r>
+        <w:rPr>
+          <w:lang w:val="pt-BR"/>
+        </w:rPr>
+        <w:t xml:space="preserve"> seja</w:t>
       </w:r>
       <w:r>
         <w:rPr>
@@ -435,7 +521,19 @@
         <w:rPr>
           <w:lang w:val="pt-BR"/>
         </w:rPr>
-        <w:t>O Python por si só já identifica se uma das chaves está ou não atribuída à algum valor, disparando uma exceção para o usuário. De toda forma, modifique o programa anterior de modo que seja verifica se a chave já tem um valor atribuído e, caso tenha, informe ao usuário</w:t>
+        <w:t>O Python por si só já identifica se uma das chaves está ou não atribuída à algum valor, disparando uma exceção para o usuário. De toda forma, modifique o programa anterior de modo que seja verifica</w:t>
+      </w:r>
+      <w:r>
+        <w:rPr>
+          <w:lang w:val="pt-BR"/>
+        </w:rPr>
+        <w:t>da</w:t>
+      </w:r>
+      <w:r>
+        <w:rPr>
+          <w:lang w:val="pt-BR"/>
+        </w:rPr>
+        <w:t xml:space="preserve"> se a chave já tem um valor atribuído e, caso tenha, informe ao usuário</w:t>
       </w:r>
       <w:r>
         <w:rPr>
@@ -448,9 +546,72 @@
           <w:lang w:val="pt-BR"/>
         </w:rPr>
         <w:t>.</w:t>
+      </w:r>
+    </w:p>
+    <w:p>
+      <w:pPr>
+        <w:pStyle w:val="PargrafodaLista"/>
+        <w:numPr>
+          <w:ilvl w:val="0"/>
+          <w:numId w:val="2"/>
+        </w:numPr>
+        <w:spacing w:before="0" w:line="285" w:lineRule="auto"/>
+        <w:ind w:left="284" w:right="101" w:hanging="253"/>
+        <w:jc w:val="both"/>
+        <w:rPr>
+          <w:lang w:val="pt-BR"/>
+        </w:rPr>
+      </w:pPr>
+      <w:r>
+        <w:rPr>
+          <w:lang w:val="pt-BR"/>
+        </w:rPr>
+        <w:t>Modifique novamente o programa para que os caracteres da senha sejam trocados pelo caractere “</w:t>
       </w:r>
       <w:bookmarkStart w:id="0" w:name="_GoBack"/>
       <w:bookmarkEnd w:id="0"/>
+      <w:r>
+        <w:rPr>
+          <w:lang w:val="pt-BR"/>
+        </w:rPr>
+        <w:t>*”, apenas na exibição.</w:t>
+      </w:r>
+    </w:p>
+    <w:p>
+      <w:pPr>
+        <w:pStyle w:val="PargrafodaLista"/>
+        <w:numPr>
+          <w:ilvl w:val="0"/>
+          <w:numId w:val="2"/>
+        </w:numPr>
+        <w:spacing w:before="0" w:line="285" w:lineRule="auto"/>
+        <w:ind w:left="284" w:right="101" w:hanging="253"/>
+        <w:jc w:val="both"/>
+        <w:rPr>
+          <w:lang w:val="pt-BR"/>
+        </w:rPr>
+      </w:pPr>
+      <w:r>
+        <w:rPr>
+          <w:lang w:val="pt-BR"/>
+        </w:rPr>
+        <w:t>Faça um programa em Python que simule uma lista telefônica e implemente uma forma de pesquisa por número de telefone, que retorne uma mensagem dizendo se o telefone está ou não na lista.</w:t>
+      </w:r>
+    </w:p>
+    <w:p>
+      <w:pPr>
+        <w:pStyle w:val="PargrafodaLista"/>
+        <w:numPr>
+          <w:ilvl w:val="0"/>
+          <w:numId w:val="2"/>
+        </w:numPr>
+        <w:spacing w:before="0" w:line="285" w:lineRule="auto"/>
+        <w:ind w:left="284" w:right="101" w:hanging="253"/>
+        <w:jc w:val="both"/>
+        <w:rPr>
+          <w:lang w:val="pt-BR"/>
+        </w:rPr>
+      </w:pPr>
     </w:p>
     <w:sectPr>
       <w:headerReference w:type="default" r:id="rId8"/>

</xml_diff>